<commit_message>
forgot to add one thing
</commit_message>
<xml_diff>
--- a/q2paperOutlines_CNedit.docx
+++ b/q2paperOutlines_CNedit.docx
@@ -1,6 +1,6 @@
 
 <file path=word/document.xml><?xml version="1.0" encoding="utf-8"?>
-<w:document xmlns:wpc="http://schemas.microsoft.com/office/word/2010/wordprocessingCanvas" xmlns:cx="http://schemas.microsoft.com/office/drawing/2014/chartex" xmlns:cx1="http://schemas.microsoft.com/office/drawing/2015/9/8/chartex" xmlns:cx2="http://schemas.microsoft.com/office/drawing/2015/10/21/chartex" xmlns:cx3="http://schemas.microsoft.com/office/drawing/2016/5/9/chartex" xmlns:cx4="http://schemas.microsoft.com/office/drawing/2016/5/10/chartex" xmlns:cx5="http://schemas.microsoft.com/office/drawing/2016/5/11/chartex" xmlns:cx6="http://schemas.microsoft.com/office/drawing/2016/5/12/chartex" xmlns:cx7="http://schemas.microsoft.com/office/drawing/2016/5/13/chartex" xmlns:cx8="http://schemas.microsoft.com/office/drawing/2016/5/14/chartex" xmlns:mc="http://schemas.openxmlformats.org/markup-compatibility/2006" xmlns:aink="http://schemas.microsoft.com/office/drawing/2016/ink" xmlns:am3d="http://schemas.microsoft.com/office/drawing/2017/model3d" xmlns:o="urn:schemas-microsoft-com:office:office" xmlns:r="http://schemas.openxmlformats.org/officeDocument/2006/relationships" xmlns:m="http://schemas.openxmlformats.org/officeDocument/2006/math" xmlns:v="urn:schemas-microsoft-com:vml" xmlns:wp14="http://schemas.microsoft.com/office/word/2010/wordprocessingDrawing" xmlns:wp="http://schemas.openxmlformats.org/drawingml/2006/wordprocessingDrawing" xmlns:w10="urn:schemas-microsoft-com:office:word" xmlns:w="http://schemas.openxmlformats.org/wordprocessingml/2006/main" xmlns:w14="http://schemas.microsoft.com/office/word/2010/wordml" xmlns:w15="http://schemas.microsoft.com/office/word/2012/wordml" xmlns:w16cex="http://schemas.microsoft.com/office/word/2018/wordml/cex" xmlns:w16cid="http://schemas.microsoft.com/office/word/2016/wordml/cid" xmlns:w16="http://schemas.microsoft.com/office/word/2018/wordml" xmlns:w16se="http://schemas.microsoft.com/office/word/2015/wordml/symex" xmlns:wpg="http://schemas.microsoft.com/office/word/2010/wordprocessingGroup" xmlns:wpi="http://schemas.microsoft.com/office/word/2010/wordprocessingInk" xmlns:wne="http://schemas.microsoft.com/office/word/2006/wordml" xmlns:wps="http://schemas.microsoft.com/office/word/2010/wordprocessingShape" mc:Ignorable="w14 w15 w16se w16cid w16 w16cex wp14">
+<w:document xmlns:wpc="http://schemas.microsoft.com/office/word/2010/wordprocessingCanvas" xmlns:cx="http://schemas.microsoft.com/office/drawing/2014/chartex" xmlns:mc="http://schemas.openxmlformats.org/markup-compatibility/2006" xmlns:o="urn:schemas-microsoft-com:office:office" xmlns:r="http://schemas.openxmlformats.org/officeDocument/2006/relationships" xmlns:m="http://schemas.openxmlformats.org/officeDocument/2006/math" xmlns:v="urn:schemas-microsoft-com:vml" xmlns:wp14="http://schemas.microsoft.com/office/word/2010/wordprocessingDrawing" xmlns:wp="http://schemas.openxmlformats.org/drawingml/2006/wordprocessingDrawing" xmlns:w10="urn:schemas-microsoft-com:office:word" xmlns:w="http://schemas.openxmlformats.org/wordprocessingml/2006/main" xmlns:w14="http://schemas.microsoft.com/office/word/2010/wordml" xmlns:w15="http://schemas.microsoft.com/office/word/2012/wordml" xmlns:w16se="http://schemas.microsoft.com/office/word/2015/wordml/symex" xmlns:wpg="http://schemas.microsoft.com/office/word/2010/wordprocessingGroup" xmlns:wpi="http://schemas.microsoft.com/office/word/2010/wordprocessingInk" xmlns:wne="http://schemas.microsoft.com/office/word/2006/wordml" xmlns:wps="http://schemas.microsoft.com/office/word/2010/wordprocessingShape" mc:Ignorable="w14 w15 w16se wp14">
   <w:body>
     <w:p>
       <w:r>
@@ -264,14 +264,9 @@
           <w:ins w:id="20" w:author="CLN" w:date="2020-08-21T13:39:00Z"/>
         </w:rPr>
       </w:pPr>
-      <w:proofErr w:type="gramStart"/>
       <w:ins w:id="21" w:author="CLN" w:date="2020-08-21T13:39:00Z">
         <w:r>
-          <w:t>Also</w:t>
-        </w:r>
-        <w:proofErr w:type="gramEnd"/>
-        <w:r>
-          <w:t xml:space="preserve"> where managers can change/maintain a stable state as a direct result of harvest/catch (basically, this is where you can deal with whatever people did, which may not have been ideal) </w:t>
+          <w:t xml:space="preserve">Also where managers can change/maintain a stable state as a direct result of harvest/catch (basically, this is where you can deal with whatever people did, which may not have been ideal) </w:t>
         </w:r>
       </w:ins>
     </w:p>
@@ -362,14 +357,9 @@
           </w:pPr>
         </w:pPrChange>
       </w:pPr>
-      <w:proofErr w:type="gramStart"/>
       <w:ins w:id="31" w:author="CLN" w:date="2020-08-21T13:41:00Z">
         <w:r>
-          <w:t>Also</w:t>
-        </w:r>
-        <w:proofErr w:type="gramEnd"/>
-        <w:r>
-          <w:t xml:space="preserve"> that this multi-species/multi-lev</w:t>
+          <w:t>Also that this multi-species/multi-lev</w:t>
         </w:r>
       </w:ins>
       <w:ins w:id="32" w:author="CLN" w:date="2020-08-21T13:42:00Z">
@@ -614,14 +604,9 @@
           <w:ins w:id="48" w:author="CLN" w:date="2020-08-21T13:54:00Z"/>
         </w:rPr>
       </w:pPr>
-      <w:proofErr w:type="gramStart"/>
       <w:ins w:id="49" w:author="CLN" w:date="2020-08-21T13:54:00Z">
         <w:r>
-          <w:t>Also</w:t>
-        </w:r>
-        <w:proofErr w:type="gramEnd"/>
-        <w:r>
-          <w:t xml:space="preserve"> where managers can change/maintain a stable state as a direct result of harvest/catch (basically, this is where you can deal with whatever people did, which may not have been ideal) </w:t>
+          <w:t xml:space="preserve">Also where managers can change/maintain a stable state as a direct result of harvest/catch (basically, this is where you can deal with whatever people did, which may not have been ideal) </w:t>
         </w:r>
       </w:ins>
     </w:p>
@@ -758,10 +743,690 @@
           <w:ilvl w:val="0"/>
           <w:numId w:val="4"/>
         </w:numPr>
+        <w:rPr>
+          <w:ins w:id="52" w:author="Colin Dassow" w:date="2020-09-23T13:44:00Z"/>
+        </w:rPr>
       </w:pPr>
       <w:r>
         <w:t>Here we use a simple model of a 2 species fishery to show how species interactions can lead to counterintuitive management action when trying to maintain or change the stable state.</w:t>
       </w:r>
+    </w:p>
+    <w:p>
+      <w:pPr>
+        <w:rPr>
+          <w:ins w:id="53" w:author="Colin Dassow" w:date="2020-09-23T13:44:00Z"/>
+        </w:rPr>
+        <w:pPrChange w:id="54" w:author="Colin Dassow" w:date="2020-09-23T13:44:00Z">
+          <w:pPr>
+            <w:pStyle w:val="ListParagraph"/>
+            <w:numPr>
+              <w:numId w:val="4"/>
+            </w:numPr>
+            <w:ind w:left="360" w:hanging="360"/>
+          </w:pPr>
+        </w:pPrChange>
+      </w:pPr>
+    </w:p>
+    <w:p>
+      <w:pPr>
+        <w:rPr>
+          <w:ins w:id="55" w:author="Colin Dassow" w:date="2020-09-23T13:44:00Z"/>
+        </w:rPr>
+        <w:pPrChange w:id="56" w:author="Colin Dassow" w:date="2020-09-23T13:44:00Z">
+          <w:pPr>
+            <w:pStyle w:val="ListParagraph"/>
+            <w:numPr>
+              <w:numId w:val="4"/>
+            </w:numPr>
+            <w:ind w:left="360" w:hanging="360"/>
+          </w:pPr>
+        </w:pPrChange>
+      </w:pPr>
+    </w:p>
+    <w:p>
+      <w:pPr>
+        <w:pStyle w:val="ListParagraph"/>
+        <w:numPr>
+          <w:ilvl w:val="0"/>
+          <w:numId w:val="5"/>
+        </w:numPr>
+        <w:rPr>
+          <w:ins w:id="57" w:author="Colin Dassow" w:date="2020-09-23T13:45:00Z"/>
+        </w:rPr>
+        <w:pPrChange w:id="58" w:author="Colin Dassow" w:date="2020-09-23T13:44:00Z">
+          <w:pPr>
+            <w:pStyle w:val="ListParagraph"/>
+            <w:numPr>
+              <w:numId w:val="4"/>
+            </w:numPr>
+            <w:ind w:left="360" w:hanging="360"/>
+          </w:pPr>
+        </w:pPrChange>
+      </w:pPr>
+      <w:ins w:id="59" w:author="Colin Dassow" w:date="2020-09-23T13:44:00Z">
+        <w:r>
+          <w:t>Ecosystems are difficult to manage, aquatic systems</w:t>
+        </w:r>
+      </w:ins>
+      <w:ins w:id="60" w:author="Colin Dassow" w:date="2020-09-23T13:45:00Z">
+        <w:r>
+          <w:t>,</w:t>
+        </w:r>
+      </w:ins>
+      <w:ins w:id="61" w:author="Colin Dassow" w:date="2020-09-23T13:44:00Z">
+        <w:r>
+          <w:t xml:space="preserve"> and fisheries in particular, pr</w:t>
+        </w:r>
+      </w:ins>
+      <w:ins w:id="62" w:author="Colin Dassow" w:date="2020-09-23T13:45:00Z">
+        <w:r>
+          <w:t>ovide examples of this. Counterintuitive responses by fish populations to management have shown that in</w:t>
+        </w:r>
+      </w:ins>
+      <w:ins w:id="63" w:author="Colin Dassow" w:date="2020-09-23T13:49:00Z">
+        <w:r>
+          <w:t xml:space="preserve"> </w:t>
+        </w:r>
+      </w:ins>
+      <w:ins w:id="64" w:author="Colin Dassow" w:date="2020-09-23T13:45:00Z">
+        <w:r>
+          <w:t>many cases a linear, single species focused view of these systems can lead managers to make decisions that, in hindsight, are ineffective or even detrimental to these systems</w:t>
+        </w:r>
+      </w:ins>
+    </w:p>
+    <w:p>
+      <w:pPr>
+        <w:pStyle w:val="ListParagraph"/>
+        <w:numPr>
+          <w:ilvl w:val="1"/>
+          <w:numId w:val="5"/>
+        </w:numPr>
+        <w:rPr>
+          <w:ins w:id="65" w:author="Colin Dassow" w:date="2020-09-23T13:46:00Z"/>
+        </w:rPr>
+        <w:pPrChange w:id="66" w:author="Colin Dassow" w:date="2020-09-23T13:46:00Z">
+          <w:pPr>
+            <w:pStyle w:val="ListParagraph"/>
+            <w:numPr>
+              <w:numId w:val="4"/>
+            </w:numPr>
+            <w:ind w:left="360" w:hanging="360"/>
+          </w:pPr>
+        </w:pPrChange>
+      </w:pPr>
+      <w:ins w:id="67" w:author="Colin Dassow" w:date="2020-09-23T13:46:00Z">
+        <w:r>
+          <w:t>Describe the problems (baby) that arise from these counterintuitive responses</w:t>
+        </w:r>
+      </w:ins>
+    </w:p>
+    <w:p>
+      <w:pPr>
+        <w:pStyle w:val="ListParagraph"/>
+        <w:numPr>
+          <w:ilvl w:val="2"/>
+          <w:numId w:val="5"/>
+        </w:numPr>
+        <w:rPr>
+          <w:ins w:id="68" w:author="Colin Dassow" w:date="2020-09-23T13:47:00Z"/>
+        </w:rPr>
+        <w:pPrChange w:id="69" w:author="Colin Dassow" w:date="2020-09-23T13:46:00Z">
+          <w:pPr>
+            <w:pStyle w:val="ListParagraph"/>
+            <w:numPr>
+              <w:numId w:val="4"/>
+            </w:numPr>
+            <w:ind w:left="360" w:hanging="360"/>
+          </w:pPr>
+        </w:pPrChange>
+      </w:pPr>
+      <w:ins w:id="70" w:author="Colin Dassow" w:date="2020-09-23T13:46:00Z">
+        <w:r>
+          <w:t xml:space="preserve">Ecosystem </w:t>
+        </w:r>
+      </w:ins>
+      <w:ins w:id="71" w:author="Colin Dassow" w:date="2020-09-23T13:47:00Z">
+        <w:r>
+          <w:t>service loss</w:t>
+        </w:r>
+      </w:ins>
+    </w:p>
+    <w:p>
+      <w:pPr>
+        <w:pStyle w:val="ListParagraph"/>
+        <w:numPr>
+          <w:ilvl w:val="2"/>
+          <w:numId w:val="5"/>
+        </w:numPr>
+        <w:rPr>
+          <w:ins w:id="72" w:author="Colin Dassow" w:date="2020-09-23T13:47:00Z"/>
+        </w:rPr>
+        <w:pPrChange w:id="73" w:author="Colin Dassow" w:date="2020-09-23T13:46:00Z">
+          <w:pPr>
+            <w:pStyle w:val="ListParagraph"/>
+            <w:numPr>
+              <w:numId w:val="4"/>
+            </w:numPr>
+            <w:ind w:left="360" w:hanging="360"/>
+          </w:pPr>
+        </w:pPrChange>
+      </w:pPr>
+      <w:ins w:id="74" w:author="Colin Dassow" w:date="2020-09-23T13:47:00Z">
+        <w:r>
+          <w:t>Economic loss</w:t>
+        </w:r>
+      </w:ins>
+    </w:p>
+    <w:p>
+      <w:pPr>
+        <w:pStyle w:val="ListParagraph"/>
+        <w:numPr>
+          <w:ilvl w:val="0"/>
+          <w:numId w:val="5"/>
+        </w:numPr>
+        <w:rPr>
+          <w:ins w:id="75" w:author="Colin Dassow" w:date="2020-09-23T13:50:00Z"/>
+        </w:rPr>
+        <w:pPrChange w:id="76" w:author="Colin Dassow" w:date="2020-09-23T13:47:00Z">
+          <w:pPr>
+            <w:pStyle w:val="ListParagraph"/>
+            <w:numPr>
+              <w:numId w:val="4"/>
+            </w:numPr>
+            <w:ind w:left="360" w:hanging="360"/>
+          </w:pPr>
+        </w:pPrChange>
+      </w:pPr>
+      <w:ins w:id="77" w:author="Colin Dassow" w:date="2020-09-23T13:47:00Z">
+        <w:r>
+          <w:t xml:space="preserve">Pine et al. (2009) review some fishery examples of the </w:t>
+        </w:r>
+      </w:ins>
+      <w:ins w:id="78" w:author="Colin Dassow" w:date="2020-09-23T13:48:00Z">
+        <w:r>
+          <w:t xml:space="preserve">erroneous </w:t>
+        </w:r>
+      </w:ins>
+      <w:bookmarkStart w:id="79" w:name="_GoBack"/>
+      <w:bookmarkEnd w:id="79"/>
+      <w:ins w:id="80" w:author="Colin Dassow" w:date="2020-09-23T13:49:00Z">
+        <w:r>
+          <w:t>predictions</w:t>
+        </w:r>
+      </w:ins>
+      <w:ins w:id="81" w:author="Colin Dassow" w:date="2020-09-23T13:48:00Z">
+        <w:r>
+          <w:t xml:space="preserve"> based on simple ecosystem models that have had negative consequences.</w:t>
+        </w:r>
+      </w:ins>
+      <w:ins w:id="82" w:author="Colin Dassow" w:date="2020-09-23T13:49:00Z">
+        <w:r>
+          <w:t xml:space="preserve"> A central theme of these incorrect predictions is a failure to consider interactions between multiple species and life stages in these systems</w:t>
+        </w:r>
+      </w:ins>
+      <w:ins w:id="83" w:author="Colin Dassow" w:date="2020-09-23T13:50:00Z">
+        <w:r>
+          <w:t>.</w:t>
+        </w:r>
+      </w:ins>
+    </w:p>
+    <w:p>
+      <w:pPr>
+        <w:pStyle w:val="ListParagraph"/>
+        <w:numPr>
+          <w:ilvl w:val="1"/>
+          <w:numId w:val="5"/>
+        </w:numPr>
+        <w:rPr>
+          <w:ins w:id="84" w:author="Colin Dassow" w:date="2020-09-23T13:50:00Z"/>
+        </w:rPr>
+        <w:pPrChange w:id="85" w:author="Colin Dassow" w:date="2020-09-23T13:50:00Z">
+          <w:pPr>
+            <w:pStyle w:val="ListParagraph"/>
+            <w:numPr>
+              <w:numId w:val="4"/>
+            </w:numPr>
+            <w:ind w:left="360" w:hanging="360"/>
+          </w:pPr>
+        </w:pPrChange>
+      </w:pPr>
+      <w:ins w:id="86" w:author="Colin Dassow" w:date="2020-09-23T13:50:00Z">
+        <w:r>
+          <w:t>What can’</w:t>
+        </w:r>
+        <w:r>
+          <w:t xml:space="preserve">t </w:t>
+        </w:r>
+      </w:ins>
+      <w:ins w:id="87" w:author="Colin Dassow" w:date="2020-09-23T14:44:00Z">
+        <w:r>
+          <w:t>species interactions</w:t>
+        </w:r>
+      </w:ins>
+      <w:ins w:id="88" w:author="Colin Dassow" w:date="2020-09-23T13:50:00Z">
+        <w:r>
+          <w:t xml:space="preserve"> be overlooked?</w:t>
+        </w:r>
+      </w:ins>
+    </w:p>
+    <w:p>
+      <w:pPr>
+        <w:pStyle w:val="ListParagraph"/>
+        <w:numPr>
+          <w:ilvl w:val="2"/>
+          <w:numId w:val="5"/>
+        </w:numPr>
+        <w:rPr>
+          <w:ins w:id="89" w:author="Colin Dassow" w:date="2020-09-23T13:51:00Z"/>
+        </w:rPr>
+        <w:pPrChange w:id="90" w:author="Colin Dassow" w:date="2020-09-23T13:50:00Z">
+          <w:pPr>
+            <w:pStyle w:val="ListParagraph"/>
+            <w:numPr>
+              <w:numId w:val="4"/>
+            </w:numPr>
+            <w:ind w:left="360" w:hanging="360"/>
+          </w:pPr>
+        </w:pPrChange>
+      </w:pPr>
+      <w:ins w:id="91" w:author="Colin Dassow" w:date="2020-09-23T13:50:00Z">
+        <w:r>
+          <w:t>Other species are also impacted by humans</w:t>
+        </w:r>
+      </w:ins>
+      <w:ins w:id="92" w:author="Colin Dassow" w:date="2020-09-23T13:51:00Z">
+        <w:r>
+          <w:t xml:space="preserve"> in various ways</w:t>
+        </w:r>
+      </w:ins>
+    </w:p>
+    <w:p>
+      <w:pPr>
+        <w:pStyle w:val="ListParagraph"/>
+        <w:numPr>
+          <w:ilvl w:val="3"/>
+          <w:numId w:val="5"/>
+        </w:numPr>
+        <w:rPr>
+          <w:ins w:id="93" w:author="Colin Dassow" w:date="2020-09-23T13:51:00Z"/>
+        </w:rPr>
+        <w:pPrChange w:id="94" w:author="Colin Dassow" w:date="2020-09-23T13:51:00Z">
+          <w:pPr>
+            <w:pStyle w:val="ListParagraph"/>
+            <w:numPr>
+              <w:numId w:val="4"/>
+            </w:numPr>
+            <w:ind w:left="360" w:hanging="360"/>
+          </w:pPr>
+        </w:pPrChange>
+      </w:pPr>
+      <w:ins w:id="95" w:author="Colin Dassow" w:date="2020-09-23T13:51:00Z">
+        <w:r>
+          <w:t>Harvesting</w:t>
+        </w:r>
+      </w:ins>
+    </w:p>
+    <w:p>
+      <w:pPr>
+        <w:pStyle w:val="ListParagraph"/>
+        <w:numPr>
+          <w:ilvl w:val="3"/>
+          <w:numId w:val="5"/>
+        </w:numPr>
+        <w:rPr>
+          <w:ins w:id="96" w:author="Colin Dassow" w:date="2020-09-23T13:50:00Z"/>
+        </w:rPr>
+        <w:pPrChange w:id="97" w:author="Colin Dassow" w:date="2020-09-23T13:51:00Z">
+          <w:pPr>
+            <w:pStyle w:val="ListParagraph"/>
+            <w:numPr>
+              <w:numId w:val="4"/>
+            </w:numPr>
+            <w:ind w:left="360" w:hanging="360"/>
+          </w:pPr>
+        </w:pPrChange>
+      </w:pPr>
+      <w:ins w:id="98" w:author="Colin Dassow" w:date="2020-09-23T13:52:00Z">
+        <w:r>
+          <w:t>Habitat loss</w:t>
+        </w:r>
+      </w:ins>
+    </w:p>
+    <w:p>
+      <w:pPr>
+        <w:pStyle w:val="ListParagraph"/>
+        <w:numPr>
+          <w:ilvl w:val="2"/>
+          <w:numId w:val="5"/>
+        </w:numPr>
+        <w:rPr>
+          <w:ins w:id="99" w:author="Colin Dassow" w:date="2020-09-23T13:52:00Z"/>
+        </w:rPr>
+        <w:pPrChange w:id="100" w:author="Colin Dassow" w:date="2020-09-23T13:50:00Z">
+          <w:pPr>
+            <w:pStyle w:val="ListParagraph"/>
+            <w:numPr>
+              <w:numId w:val="4"/>
+            </w:numPr>
+            <w:ind w:left="360" w:hanging="360"/>
+          </w:pPr>
+        </w:pPrChange>
+      </w:pPr>
+      <w:ins w:id="101" w:author="Colin Dassow" w:date="2020-09-23T13:52:00Z">
+        <w:r>
+          <w:t>Slow moving abiotic changes to the systems</w:t>
+        </w:r>
+      </w:ins>
+      <w:ins w:id="102" w:author="Colin Dassow" w:date="2020-09-23T14:44:00Z">
+        <w:r>
+          <w:t xml:space="preserve"> underlie species interactions too</w:t>
+        </w:r>
+      </w:ins>
+    </w:p>
+    <w:p>
+      <w:pPr>
+        <w:pStyle w:val="ListParagraph"/>
+        <w:numPr>
+          <w:ilvl w:val="1"/>
+          <w:numId w:val="5"/>
+        </w:numPr>
+        <w:rPr>
+          <w:ins w:id="103" w:author="Colin Dassow" w:date="2020-09-23T13:53:00Z"/>
+        </w:rPr>
+        <w:pPrChange w:id="104" w:author="Colin Dassow" w:date="2020-09-23T13:53:00Z">
+          <w:pPr>
+            <w:pStyle w:val="ListParagraph"/>
+            <w:numPr>
+              <w:numId w:val="4"/>
+            </w:numPr>
+            <w:ind w:left="360" w:hanging="360"/>
+          </w:pPr>
+        </w:pPrChange>
+      </w:pPr>
+      <w:ins w:id="105" w:author="Colin Dassow" w:date="2020-09-23T13:53:00Z">
+        <w:r>
+          <w:t>Because of the above reasons these systems often behave in complex, non-linear ways</w:t>
+        </w:r>
+      </w:ins>
+    </w:p>
+    <w:p>
+      <w:pPr>
+        <w:pStyle w:val="ListParagraph"/>
+        <w:numPr>
+          <w:ilvl w:val="2"/>
+          <w:numId w:val="5"/>
+        </w:numPr>
+        <w:rPr>
+          <w:ins w:id="106" w:author="Colin Dassow" w:date="2020-09-23T13:53:00Z"/>
+        </w:rPr>
+        <w:pPrChange w:id="107" w:author="Colin Dassow" w:date="2020-09-23T13:53:00Z">
+          <w:pPr>
+            <w:pStyle w:val="ListParagraph"/>
+            <w:numPr>
+              <w:numId w:val="4"/>
+            </w:numPr>
+            <w:ind w:left="360" w:hanging="360"/>
+          </w:pPr>
+        </w:pPrChange>
+      </w:pPr>
+      <w:ins w:id="108" w:author="Colin Dassow" w:date="2020-09-23T13:53:00Z">
+        <w:r>
+          <w:t>Cultivation – depensation shout out here?</w:t>
+        </w:r>
+      </w:ins>
+    </w:p>
+    <w:p>
+      <w:pPr>
+        <w:pStyle w:val="ListParagraph"/>
+        <w:numPr>
+          <w:ilvl w:val="0"/>
+          <w:numId w:val="5"/>
+        </w:numPr>
+        <w:rPr>
+          <w:ins w:id="109" w:author="Colin Dassow" w:date="2020-09-23T13:54:00Z"/>
+        </w:rPr>
+        <w:pPrChange w:id="110" w:author="Colin Dassow" w:date="2020-09-23T13:54:00Z">
+          <w:pPr>
+            <w:pStyle w:val="ListParagraph"/>
+            <w:numPr>
+              <w:numId w:val="4"/>
+            </w:numPr>
+            <w:ind w:left="360" w:hanging="360"/>
+          </w:pPr>
+        </w:pPrChange>
+      </w:pPr>
+      <w:ins w:id="111" w:author="Colin Dassow" w:date="2020-09-23T13:54:00Z">
+        <w:r>
+          <w:t>Non-linearity poses a problem for management that is often based in linear, single species views/strategies</w:t>
+        </w:r>
+        <w:r>
+          <w:t>.</w:t>
+        </w:r>
+      </w:ins>
+    </w:p>
+    <w:p>
+      <w:pPr>
+        <w:pStyle w:val="ListParagraph"/>
+        <w:numPr>
+          <w:ilvl w:val="1"/>
+          <w:numId w:val="5"/>
+        </w:numPr>
+        <w:rPr>
+          <w:ins w:id="112" w:author="Colin Dassow" w:date="2020-09-23T13:55:00Z"/>
+        </w:rPr>
+        <w:pPrChange w:id="113" w:author="Colin Dassow" w:date="2020-09-23T13:54:00Z">
+          <w:pPr>
+            <w:pStyle w:val="ListParagraph"/>
+            <w:numPr>
+              <w:numId w:val="4"/>
+            </w:numPr>
+            <w:ind w:left="360" w:hanging="360"/>
+          </w:pPr>
+        </w:pPrChange>
+      </w:pPr>
+      <w:ins w:id="114" w:author="Colin Dassow" w:date="2020-09-23T13:54:00Z">
+        <w:r>
+          <w:t>Managers are also limited in what they can and can</w:t>
+        </w:r>
+      </w:ins>
+      <w:ins w:id="115" w:author="Colin Dassow" w:date="2020-09-23T13:55:00Z">
+        <w:r>
+          <w:t>’t directly control</w:t>
+        </w:r>
+      </w:ins>
+    </w:p>
+    <w:p>
+      <w:pPr>
+        <w:pStyle w:val="ListParagraph"/>
+        <w:numPr>
+          <w:ilvl w:val="2"/>
+          <w:numId w:val="5"/>
+        </w:numPr>
+        <w:rPr>
+          <w:ins w:id="116" w:author="Colin Dassow" w:date="2020-09-23T13:55:00Z"/>
+        </w:rPr>
+        <w:pPrChange w:id="117" w:author="Colin Dassow" w:date="2020-09-23T13:55:00Z">
+          <w:pPr>
+            <w:pStyle w:val="ListParagraph"/>
+            <w:numPr>
+              <w:numId w:val="4"/>
+            </w:numPr>
+            <w:ind w:left="360" w:hanging="360"/>
+          </w:pPr>
+        </w:pPrChange>
+      </w:pPr>
+      <w:ins w:id="118" w:author="Colin Dassow" w:date="2020-09-23T13:55:00Z">
+        <w:r>
+          <w:t>Talk about safe operating spaces</w:t>
+        </w:r>
+      </w:ins>
+    </w:p>
+    <w:p>
+      <w:pPr>
+        <w:pStyle w:val="ListParagraph"/>
+        <w:numPr>
+          <w:ilvl w:val="2"/>
+          <w:numId w:val="5"/>
+        </w:numPr>
+        <w:rPr>
+          <w:ins w:id="119" w:author="Colin Dassow" w:date="2020-09-23T13:56:00Z"/>
+        </w:rPr>
+        <w:pPrChange w:id="120" w:author="Colin Dassow" w:date="2020-09-23T13:55:00Z">
+          <w:pPr>
+            <w:pStyle w:val="ListParagraph"/>
+            <w:numPr>
+              <w:numId w:val="4"/>
+            </w:numPr>
+            <w:ind w:left="360" w:hanging="360"/>
+          </w:pPr>
+        </w:pPrChange>
+      </w:pPr>
+      <w:ins w:id="121" w:author="Colin Dassow" w:date="2020-09-23T13:56:00Z">
+        <w:r>
+          <w:t>This gives rise to unexpected outcomes</w:t>
+        </w:r>
+      </w:ins>
+    </w:p>
+    <w:p>
+      <w:pPr>
+        <w:pStyle w:val="ListParagraph"/>
+        <w:numPr>
+          <w:ilvl w:val="0"/>
+          <w:numId w:val="5"/>
+        </w:numPr>
+        <w:rPr>
+          <w:ins w:id="122" w:author="Colin Dassow" w:date="2020-09-23T13:58:00Z"/>
+        </w:rPr>
+        <w:pPrChange w:id="123" w:author="Colin Dassow" w:date="2020-09-23T13:56:00Z">
+          <w:pPr>
+            <w:pStyle w:val="ListParagraph"/>
+            <w:numPr>
+              <w:numId w:val="4"/>
+            </w:numPr>
+            <w:ind w:left="360" w:hanging="360"/>
+          </w:pPr>
+        </w:pPrChange>
+      </w:pPr>
+      <w:ins w:id="124" w:author="Colin Dassow" w:date="2020-09-23T13:56:00Z">
+        <w:r>
+          <w:t xml:space="preserve">We use an example two-species fisher to explore how limited management levels and a linear view can lead to </w:t>
+        </w:r>
+      </w:ins>
+      <w:ins w:id="125" w:author="Colin Dassow" w:date="2020-09-23T13:57:00Z">
+        <w:r>
+          <w:t>counterintuitive</w:t>
+        </w:r>
+      </w:ins>
+      <w:ins w:id="126" w:author="Colin Dassow" w:date="2020-09-23T13:56:00Z">
+        <w:r>
+          <w:t xml:space="preserve"> </w:t>
+        </w:r>
+      </w:ins>
+      <w:ins w:id="127" w:author="Colin Dassow" w:date="2020-09-23T13:57:00Z">
+        <w:r>
+          <w:t xml:space="preserve">responses by fish populations to management intervention. We then show how adopting a non-linear approach that considers </w:t>
+        </w:r>
+      </w:ins>
+      <w:ins w:id="128" w:author="Colin Dassow" w:date="2020-09-23T13:58:00Z">
+        <w:r>
+          <w:t>community interactions helps.</w:t>
+        </w:r>
+      </w:ins>
+    </w:p>
+    <w:p>
+      <w:pPr>
+        <w:pStyle w:val="ListParagraph"/>
+        <w:numPr>
+          <w:ilvl w:val="1"/>
+          <w:numId w:val="5"/>
+        </w:numPr>
+        <w:rPr>
+          <w:ins w:id="129" w:author="Colin Dassow" w:date="2020-09-23T14:01:00Z"/>
+        </w:rPr>
+        <w:pPrChange w:id="130" w:author="Colin Dassow" w:date="2020-09-23T13:58:00Z">
+          <w:pPr>
+            <w:pStyle w:val="ListParagraph"/>
+            <w:numPr>
+              <w:numId w:val="4"/>
+            </w:numPr>
+            <w:ind w:left="360" w:hanging="360"/>
+          </w:pPr>
+        </w:pPrChange>
+      </w:pPr>
+      <w:ins w:id="131" w:author="Colin Dassow" w:date="2020-09-23T13:58:00Z">
+        <w:r>
+          <w:t xml:space="preserve">Hypothesis </w:t>
+        </w:r>
+      </w:ins>
+      <w:ins w:id="132" w:author="Colin Dassow" w:date="2020-09-23T13:59:00Z">
+        <w:r>
+          <w:t>–</w:t>
+        </w:r>
+      </w:ins>
+      <w:ins w:id="133" w:author="Colin Dassow" w:date="2020-09-23T13:58:00Z">
+        <w:r>
+          <w:t xml:space="preserve"> </w:t>
+        </w:r>
+      </w:ins>
+      <w:ins w:id="134" w:author="Colin Dassow" w:date="2020-09-23T14:03:00Z">
+        <w:r>
+          <w:t>Hysteresis plays an important role in determining the appropriate management action.</w:t>
+        </w:r>
+      </w:ins>
+    </w:p>
+    <w:p>
+      <w:pPr>
+        <w:pStyle w:val="ListParagraph"/>
+        <w:numPr>
+          <w:ilvl w:val="2"/>
+          <w:numId w:val="5"/>
+        </w:numPr>
+        <w:rPr>
+          <w:ins w:id="135" w:author="Colin Dassow" w:date="2020-09-23T14:04:00Z"/>
+        </w:rPr>
+        <w:pPrChange w:id="136" w:author="Colin Dassow" w:date="2020-09-23T14:02:00Z">
+          <w:pPr>
+            <w:pStyle w:val="ListParagraph"/>
+            <w:numPr>
+              <w:numId w:val="4"/>
+            </w:numPr>
+            <w:ind w:left="360" w:hanging="360"/>
+          </w:pPr>
+        </w:pPrChange>
+      </w:pPr>
+      <w:ins w:id="137" w:author="Colin Dassow" w:date="2020-09-23T14:02:00Z">
+        <w:r>
+          <w:t xml:space="preserve">Prediction – </w:t>
+        </w:r>
+      </w:ins>
+      <w:ins w:id="138" w:author="Colin Dassow" w:date="2020-09-23T14:03:00Z">
+        <w:r>
+          <w:t>Taking a multi-species, non-linear view of fisheries leads to more positive and stable outcomes</w:t>
+        </w:r>
+      </w:ins>
+    </w:p>
+    <w:p>
+      <w:pPr>
+        <w:pStyle w:val="ListParagraph"/>
+        <w:numPr>
+          <w:ilvl w:val="3"/>
+          <w:numId w:val="5"/>
+        </w:numPr>
+        <w:pPrChange w:id="139" w:author="Colin Dassow" w:date="2020-09-23T14:04:00Z">
+          <w:pPr>
+            <w:pStyle w:val="ListParagraph"/>
+            <w:numPr>
+              <w:numId w:val="4"/>
+            </w:numPr>
+            <w:ind w:left="360" w:hanging="360"/>
+          </w:pPr>
+        </w:pPrChange>
+      </w:pPr>
+      <w:ins w:id="140" w:author="Colin Dassow" w:date="2020-09-23T14:04:00Z">
+        <w:r>
+          <w:t>Cost effective too</w:t>
+        </w:r>
+      </w:ins>
     </w:p>
     <w:sectPr>
       <w:pgSz w:w="12240" w:h="15840"/>
@@ -774,7 +1439,7 @@
 </file>
 
 <file path=word/comments.xml><?xml version="1.0" encoding="utf-8"?>
-<w:comments xmlns:wpc="http://schemas.microsoft.com/office/word/2010/wordprocessingCanvas" xmlns:cx="http://schemas.microsoft.com/office/drawing/2014/chartex" xmlns:cx1="http://schemas.microsoft.com/office/drawing/2015/9/8/chartex" xmlns:cx2="http://schemas.microsoft.com/office/drawing/2015/10/21/chartex" xmlns:cx3="http://schemas.microsoft.com/office/drawing/2016/5/9/chartex" xmlns:cx4="http://schemas.microsoft.com/office/drawing/2016/5/10/chartex" xmlns:cx5="http://schemas.microsoft.com/office/drawing/2016/5/11/chartex" xmlns:cx6="http://schemas.microsoft.com/office/drawing/2016/5/12/chartex" xmlns:cx7="http://schemas.microsoft.com/office/drawing/2016/5/13/chartex" xmlns:cx8="http://schemas.microsoft.com/office/drawing/2016/5/14/chartex" xmlns:mc="http://schemas.openxmlformats.org/markup-compatibility/2006" xmlns:aink="http://schemas.microsoft.com/office/drawing/2016/ink" xmlns:am3d="http://schemas.microsoft.com/office/drawing/2017/model3d" xmlns:o="urn:schemas-microsoft-com:office:office" xmlns:r="http://schemas.openxmlformats.org/officeDocument/2006/relationships" xmlns:m="http://schemas.openxmlformats.org/officeDocument/2006/math" xmlns:v="urn:schemas-microsoft-com:vml" xmlns:wp14="http://schemas.microsoft.com/office/word/2010/wordprocessingDrawing" xmlns:wp="http://schemas.openxmlformats.org/drawingml/2006/wordprocessingDrawing" xmlns:w10="urn:schemas-microsoft-com:office:word" xmlns:w="http://schemas.openxmlformats.org/wordprocessingml/2006/main" xmlns:w14="http://schemas.microsoft.com/office/word/2010/wordml" xmlns:w15="http://schemas.microsoft.com/office/word/2012/wordml" xmlns:w16cex="http://schemas.microsoft.com/office/word/2018/wordml/cex" xmlns:w16cid="http://schemas.microsoft.com/office/word/2016/wordml/cid" xmlns:w16="http://schemas.microsoft.com/office/word/2018/wordml" xmlns:w16se="http://schemas.microsoft.com/office/word/2015/wordml/symex" xmlns:wpg="http://schemas.microsoft.com/office/word/2010/wordprocessingGroup" xmlns:wpi="http://schemas.microsoft.com/office/word/2010/wordprocessingInk" xmlns:wne="http://schemas.microsoft.com/office/word/2006/wordml" xmlns:wps="http://schemas.microsoft.com/office/word/2010/wordprocessingShape" mc:Ignorable="w14 w15 w16se w16cid w16 w16cex wp14">
+<w:comments xmlns:wpc="http://schemas.microsoft.com/office/word/2010/wordprocessingCanvas" xmlns:cx="http://schemas.microsoft.com/office/drawing/2014/chartex" xmlns:mc="http://schemas.openxmlformats.org/markup-compatibility/2006" xmlns:o="urn:schemas-microsoft-com:office:office" xmlns:r="http://schemas.openxmlformats.org/officeDocument/2006/relationships" xmlns:m="http://schemas.openxmlformats.org/officeDocument/2006/math" xmlns:v="urn:schemas-microsoft-com:vml" xmlns:wp14="http://schemas.microsoft.com/office/word/2010/wordprocessingDrawing" xmlns:wp="http://schemas.openxmlformats.org/drawingml/2006/wordprocessingDrawing" xmlns:w10="urn:schemas-microsoft-com:office:word" xmlns:w="http://schemas.openxmlformats.org/wordprocessingml/2006/main" xmlns:w14="http://schemas.microsoft.com/office/word/2010/wordml" xmlns:w15="http://schemas.microsoft.com/office/word/2012/wordml" xmlns:w16se="http://schemas.microsoft.com/office/word/2015/wordml/symex" xmlns:wpg="http://schemas.microsoft.com/office/word/2010/wordprocessingGroup" xmlns:wpi="http://schemas.microsoft.com/office/word/2010/wordprocessingInk" xmlns:wne="http://schemas.microsoft.com/office/word/2006/wordml" xmlns:wps="http://schemas.microsoft.com/office/word/2010/wordprocessingShape" mc:Ignorable="w14 w15 w16se wp14">
   <w:comment w:id="27" w:author="CLN" w:date="2020-08-21T13:42:00Z" w:initials="CLN">
     <w:p>
       <w:pPr>
@@ -795,7 +1460,7 @@
 </file>
 
 <file path=word/commentsExtended.xml><?xml version="1.0" encoding="utf-8"?>
-<w15:commentsEx xmlns:wpc="http://schemas.microsoft.com/office/word/2010/wordprocessingCanvas" xmlns:cx="http://schemas.microsoft.com/office/drawing/2014/chartex" xmlns:cx1="http://schemas.microsoft.com/office/drawing/2015/9/8/chartex" xmlns:cx2="http://schemas.microsoft.com/office/drawing/2015/10/21/chartex" xmlns:cx3="http://schemas.microsoft.com/office/drawing/2016/5/9/chartex" xmlns:cx4="http://schemas.microsoft.com/office/drawing/2016/5/10/chartex" xmlns:cx5="http://schemas.microsoft.com/office/drawing/2016/5/11/chartex" xmlns:cx6="http://schemas.microsoft.com/office/drawing/2016/5/12/chartex" xmlns:cx7="http://schemas.microsoft.com/office/drawing/2016/5/13/chartex" xmlns:cx8="http://schemas.microsoft.com/office/drawing/2016/5/14/chartex" xmlns:mc="http://schemas.openxmlformats.org/markup-compatibility/2006" xmlns:aink="http://schemas.microsoft.com/office/drawing/2016/ink" xmlns:am3d="http://schemas.microsoft.com/office/drawing/2017/model3d" xmlns:o="urn:schemas-microsoft-com:office:office" xmlns:r="http://schemas.openxmlformats.org/officeDocument/2006/relationships" xmlns:m="http://schemas.openxmlformats.org/officeDocument/2006/math" xmlns:v="urn:schemas-microsoft-com:vml" xmlns:wp14="http://schemas.microsoft.com/office/word/2010/wordprocessingDrawing" xmlns:wp="http://schemas.openxmlformats.org/drawingml/2006/wordprocessingDrawing" xmlns:w10="urn:schemas-microsoft-com:office:word" xmlns:w="http://schemas.openxmlformats.org/wordprocessingml/2006/main" xmlns:w14="http://schemas.microsoft.com/office/word/2010/wordml" xmlns:w15="http://schemas.microsoft.com/office/word/2012/wordml" xmlns:w16cex="http://schemas.microsoft.com/office/word/2018/wordml/cex" xmlns:w16cid="http://schemas.microsoft.com/office/word/2016/wordml/cid" xmlns:w16="http://schemas.microsoft.com/office/word/2018/wordml" xmlns:w16se="http://schemas.microsoft.com/office/word/2015/wordml/symex" xmlns:wpg="http://schemas.microsoft.com/office/word/2010/wordprocessingGroup" xmlns:wpi="http://schemas.microsoft.com/office/word/2010/wordprocessingInk" xmlns:wne="http://schemas.microsoft.com/office/word/2006/wordml" xmlns:wps="http://schemas.microsoft.com/office/word/2010/wordprocessingShape" mc:Ignorable="w14 w15 w16se w16cid w16 w16cex wp14">
+<w15:commentsEx xmlns:wpc="http://schemas.microsoft.com/office/word/2010/wordprocessingCanvas" xmlns:cx="http://schemas.microsoft.com/office/drawing/2014/chartex" xmlns:mc="http://schemas.openxmlformats.org/markup-compatibility/2006" xmlns:o="urn:schemas-microsoft-com:office:office" xmlns:r="http://schemas.openxmlformats.org/officeDocument/2006/relationships" xmlns:m="http://schemas.openxmlformats.org/officeDocument/2006/math" xmlns:v="urn:schemas-microsoft-com:vml" xmlns:wp14="http://schemas.microsoft.com/office/word/2010/wordprocessingDrawing" xmlns:wp="http://schemas.openxmlformats.org/drawingml/2006/wordprocessingDrawing" xmlns:w10="urn:schemas-microsoft-com:office:word" xmlns:w="http://schemas.openxmlformats.org/wordprocessingml/2006/main" xmlns:w14="http://schemas.microsoft.com/office/word/2010/wordml" xmlns:w15="http://schemas.microsoft.com/office/word/2012/wordml" xmlns:w16se="http://schemas.microsoft.com/office/word/2015/wordml/symex" xmlns:wpg="http://schemas.microsoft.com/office/word/2010/wordprocessingGroup" xmlns:wpi="http://schemas.microsoft.com/office/word/2010/wordprocessingInk" xmlns:wne="http://schemas.microsoft.com/office/word/2006/wordml" xmlns:wps="http://schemas.microsoft.com/office/word/2010/wordprocessingShape" mc:Ignorable="w14 w15 w16se wp14">
   <w15:commentEx w15:paraId="3C3A2F33" w15:done="0"/>
 </w15:commentsEx>
 </file>
@@ -813,7 +1478,7 @@
 </file>
 
 <file path=word/numbering.xml><?xml version="1.0" encoding="utf-8"?>
-<w:numbering xmlns:wpc="http://schemas.microsoft.com/office/word/2010/wordprocessingCanvas" xmlns:cx="http://schemas.microsoft.com/office/drawing/2014/chartex" xmlns:cx1="http://schemas.microsoft.com/office/drawing/2015/9/8/chartex" xmlns:cx2="http://schemas.microsoft.com/office/drawing/2015/10/21/chartex" xmlns:cx3="http://schemas.microsoft.com/office/drawing/2016/5/9/chartex" xmlns:cx4="http://schemas.microsoft.com/office/drawing/2016/5/10/chartex" xmlns:cx5="http://schemas.microsoft.com/office/drawing/2016/5/11/chartex" xmlns:cx6="http://schemas.microsoft.com/office/drawing/2016/5/12/chartex" xmlns:cx7="http://schemas.microsoft.com/office/drawing/2016/5/13/chartex" xmlns:cx8="http://schemas.microsoft.com/office/drawing/2016/5/14/chartex" xmlns:mc="http://schemas.openxmlformats.org/markup-compatibility/2006" xmlns:aink="http://schemas.microsoft.com/office/drawing/2016/ink" xmlns:am3d="http://schemas.microsoft.com/office/drawing/2017/model3d" xmlns:o="urn:schemas-microsoft-com:office:office" xmlns:r="http://schemas.openxmlformats.org/officeDocument/2006/relationships" xmlns:m="http://schemas.openxmlformats.org/officeDocument/2006/math" xmlns:v="urn:schemas-microsoft-com:vml" xmlns:wp14="http://schemas.microsoft.com/office/word/2010/wordprocessingDrawing" xmlns:wp="http://schemas.openxmlformats.org/drawingml/2006/wordprocessingDrawing" xmlns:w10="urn:schemas-microsoft-com:office:word" xmlns:w="http://schemas.openxmlformats.org/wordprocessingml/2006/main" xmlns:w14="http://schemas.microsoft.com/office/word/2010/wordml" xmlns:w15="http://schemas.microsoft.com/office/word/2012/wordml" xmlns:w16cex="http://schemas.microsoft.com/office/word/2018/wordml/cex" xmlns:w16cid="http://schemas.microsoft.com/office/word/2016/wordml/cid" xmlns:w16="http://schemas.microsoft.com/office/word/2018/wordml" xmlns:w16se="http://schemas.microsoft.com/office/word/2015/wordml/symex" xmlns:wpg="http://schemas.microsoft.com/office/word/2010/wordprocessingGroup" xmlns:wpi="http://schemas.microsoft.com/office/word/2010/wordprocessingInk" xmlns:wne="http://schemas.microsoft.com/office/word/2006/wordml" xmlns:wps="http://schemas.microsoft.com/office/word/2010/wordprocessingShape" mc:Ignorable="w14 w15 w16se w16cid w16 w16cex wp14">
+<w:numbering xmlns:wpc="http://schemas.microsoft.com/office/word/2010/wordprocessingCanvas" xmlns:cx="http://schemas.microsoft.com/office/drawing/2014/chartex" xmlns:mc="http://schemas.openxmlformats.org/markup-compatibility/2006" xmlns:o="urn:schemas-microsoft-com:office:office" xmlns:r="http://schemas.openxmlformats.org/officeDocument/2006/relationships" xmlns:m="http://schemas.openxmlformats.org/officeDocument/2006/math" xmlns:v="urn:schemas-microsoft-com:vml" xmlns:wp14="http://schemas.microsoft.com/office/word/2010/wordprocessingDrawing" xmlns:wp="http://schemas.openxmlformats.org/drawingml/2006/wordprocessingDrawing" xmlns:w10="urn:schemas-microsoft-com:office:word" xmlns:w="http://schemas.openxmlformats.org/wordprocessingml/2006/main" xmlns:w14="http://schemas.microsoft.com/office/word/2010/wordml" xmlns:w15="http://schemas.microsoft.com/office/word/2012/wordml" xmlns:w16se="http://schemas.microsoft.com/office/word/2015/wordml/symex" xmlns:wpg="http://schemas.microsoft.com/office/word/2010/wordprocessingGroup" xmlns:wpi="http://schemas.microsoft.com/office/word/2010/wordprocessingInk" xmlns:wne="http://schemas.microsoft.com/office/word/2006/wordml" xmlns:wps="http://schemas.microsoft.com/office/word/2010/wordprocessingShape" mc:Ignorable="w14 w15 w16se wp14">
   <w:abstractNum w:abstractNumId="0" w15:restartNumberingAfterBreak="0">
     <w:nsid w:val="009D2CDD"/>
     <w:multiLevelType w:val="hybridMultilevel"/>
@@ -1182,6 +1847,95 @@
       <w:lvlJc w:val="left"/>
       <w:pPr>
         <w:ind w:left="3240" w:hanging="360"/>
+      </w:pPr>
+    </w:lvl>
+  </w:abstractNum>
+  <w:abstractNum w:abstractNumId="4" w15:restartNumberingAfterBreak="0">
+    <w:nsid w:val="68777C52"/>
+    <w:multiLevelType w:val="hybridMultilevel"/>
+    <w:tmpl w:val="21506474"/>
+    <w:lvl w:ilvl="0" w:tplc="04090011">
+      <w:start w:val="1"/>
+      <w:numFmt w:val="decimal"/>
+      <w:lvlText w:val="%1)"/>
+      <w:lvlJc w:val="left"/>
+      <w:pPr>
+        <w:ind w:left="720" w:hanging="360"/>
+      </w:pPr>
+      <w:rPr>
+        <w:rFonts w:hint="default"/>
+      </w:rPr>
+    </w:lvl>
+    <w:lvl w:ilvl="1" w:tplc="04090019">
+      <w:start w:val="1"/>
+      <w:numFmt w:val="lowerLetter"/>
+      <w:lvlText w:val="%2."/>
+      <w:lvlJc w:val="left"/>
+      <w:pPr>
+        <w:ind w:left="1440" w:hanging="360"/>
+      </w:pPr>
+    </w:lvl>
+    <w:lvl w:ilvl="2" w:tplc="0409001B">
+      <w:start w:val="1"/>
+      <w:numFmt w:val="lowerRoman"/>
+      <w:lvlText w:val="%3."/>
+      <w:lvlJc w:val="right"/>
+      <w:pPr>
+        <w:ind w:left="2160" w:hanging="180"/>
+      </w:pPr>
+    </w:lvl>
+    <w:lvl w:ilvl="3" w:tplc="0409000F">
+      <w:start w:val="1"/>
+      <w:numFmt w:val="decimal"/>
+      <w:lvlText w:val="%4."/>
+      <w:lvlJc w:val="left"/>
+      <w:pPr>
+        <w:ind w:left="2880" w:hanging="360"/>
+      </w:pPr>
+    </w:lvl>
+    <w:lvl w:ilvl="4" w:tplc="04090019" w:tentative="1">
+      <w:start w:val="1"/>
+      <w:numFmt w:val="lowerLetter"/>
+      <w:lvlText w:val="%5."/>
+      <w:lvlJc w:val="left"/>
+      <w:pPr>
+        <w:ind w:left="3600" w:hanging="360"/>
+      </w:pPr>
+    </w:lvl>
+    <w:lvl w:ilvl="5" w:tplc="0409001B" w:tentative="1">
+      <w:start w:val="1"/>
+      <w:numFmt w:val="lowerRoman"/>
+      <w:lvlText w:val="%6."/>
+      <w:lvlJc w:val="right"/>
+      <w:pPr>
+        <w:ind w:left="4320" w:hanging="180"/>
+      </w:pPr>
+    </w:lvl>
+    <w:lvl w:ilvl="6" w:tplc="0409000F" w:tentative="1">
+      <w:start w:val="1"/>
+      <w:numFmt w:val="decimal"/>
+      <w:lvlText w:val="%7."/>
+      <w:lvlJc w:val="left"/>
+      <w:pPr>
+        <w:ind w:left="5040" w:hanging="360"/>
+      </w:pPr>
+    </w:lvl>
+    <w:lvl w:ilvl="7" w:tplc="04090019" w:tentative="1">
+      <w:start w:val="1"/>
+      <w:numFmt w:val="lowerLetter"/>
+      <w:lvlText w:val="%8."/>
+      <w:lvlJc w:val="left"/>
+      <w:pPr>
+        <w:ind w:left="5760" w:hanging="360"/>
+      </w:pPr>
+    </w:lvl>
+    <w:lvl w:ilvl="8" w:tplc="0409001B" w:tentative="1">
+      <w:start w:val="1"/>
+      <w:numFmt w:val="lowerRoman"/>
+      <w:lvlText w:val="%9."/>
+      <w:lvlJc w:val="right"/>
+      <w:pPr>
+        <w:ind w:left="6480" w:hanging="180"/>
       </w:pPr>
     </w:lvl>
   </w:abstractNum>
@@ -1197,11 +1951,22 @@
   <w:num w:numId="4">
     <w:abstractNumId w:val="1"/>
   </w:num>
+  <w:num w:numId="5">
+    <w:abstractNumId w:val="4"/>
+  </w:num>
 </w:numbering>
 </file>
 
+<file path=word/people.xml><?xml version="1.0" encoding="utf-8"?>
+<w15:people xmlns:wpc="http://schemas.microsoft.com/office/word/2010/wordprocessingCanvas" xmlns:cx="http://schemas.microsoft.com/office/drawing/2014/chartex" xmlns:mc="http://schemas.openxmlformats.org/markup-compatibility/2006" xmlns:o="urn:schemas-microsoft-com:office:office" xmlns:r="http://schemas.openxmlformats.org/officeDocument/2006/relationships" xmlns:m="http://schemas.openxmlformats.org/officeDocument/2006/math" xmlns:v="urn:schemas-microsoft-com:vml" xmlns:wp14="http://schemas.microsoft.com/office/word/2010/wordprocessingDrawing" xmlns:wp="http://schemas.openxmlformats.org/drawingml/2006/wordprocessingDrawing" xmlns:w10="urn:schemas-microsoft-com:office:word" xmlns:w="http://schemas.openxmlformats.org/wordprocessingml/2006/main" xmlns:w14="http://schemas.microsoft.com/office/word/2010/wordml" xmlns:w15="http://schemas.microsoft.com/office/word/2012/wordml" xmlns:w16se="http://schemas.microsoft.com/office/word/2015/wordml/symex" xmlns:wpg="http://schemas.microsoft.com/office/word/2010/wordprocessingGroup" xmlns:wpi="http://schemas.microsoft.com/office/word/2010/wordprocessingInk" xmlns:wne="http://schemas.microsoft.com/office/word/2006/wordml" xmlns:wps="http://schemas.microsoft.com/office/word/2010/wordprocessingShape" mc:Ignorable="w14 w15 w16se wp14">
+  <w15:person w15:author="Colin Dassow">
+    <w15:presenceInfo w15:providerId="None" w15:userId="Colin Dassow"/>
+  </w15:person>
+</w15:people>
+</file>
+
 <file path=word/styles.xml><?xml version="1.0" encoding="utf-8"?>
-<w:styles xmlns:mc="http://schemas.openxmlformats.org/markup-compatibility/2006" xmlns:r="http://schemas.openxmlformats.org/officeDocument/2006/relationships" xmlns:w="http://schemas.openxmlformats.org/wordprocessingml/2006/main" xmlns:w14="http://schemas.microsoft.com/office/word/2010/wordml" xmlns:w15="http://schemas.microsoft.com/office/word/2012/wordml" xmlns:w16cex="http://schemas.microsoft.com/office/word/2018/wordml/cex" xmlns:w16cid="http://schemas.microsoft.com/office/word/2016/wordml/cid" xmlns:w16="http://schemas.microsoft.com/office/word/2018/wordml" xmlns:w16se="http://schemas.microsoft.com/office/word/2015/wordml/symex" mc:Ignorable="w14 w15 w16se w16cid w16 w16cex">
+<w:styles xmlns:mc="http://schemas.openxmlformats.org/markup-compatibility/2006" xmlns:r="http://schemas.openxmlformats.org/officeDocument/2006/relationships" xmlns:w="http://schemas.openxmlformats.org/wordprocessingml/2006/main" xmlns:w14="http://schemas.microsoft.com/office/word/2010/wordml" xmlns:w15="http://schemas.microsoft.com/office/word/2012/wordml" xmlns:w16se="http://schemas.microsoft.com/office/word/2015/wordml/symex" mc:Ignorable="w14 w15 w16se">
   <w:docDefaults>
     <w:rPrDefault>
       <w:rPr>
@@ -1217,7 +1982,7 @@
       </w:pPr>
     </w:pPrDefault>
   </w:docDefaults>
-  <w:latentStyles w:defLockedState="0" w:defUIPriority="99" w:defSemiHidden="0" w:defUnhideWhenUsed="0" w:defQFormat="0" w:count="376">
+  <w:latentStyles w:defLockedState="0" w:defUIPriority="99" w:defSemiHidden="0" w:defUnhideWhenUsed="0" w:defQFormat="0" w:count="371">
     <w:lsdException w:name="Normal" w:uiPriority="0" w:qFormat="1"/>
     <w:lsdException w:name="heading 1" w:uiPriority="9" w:qFormat="1"/>
     <w:lsdException w:name="heading 2" w:semiHidden="1" w:uiPriority="9" w:unhideWhenUsed="1" w:qFormat="1"/>
@@ -1323,6 +2088,7 @@
     <w:lsdException w:name="HTML Sample" w:semiHidden="1" w:unhideWhenUsed="1"/>
     <w:lsdException w:name="HTML Typewriter" w:semiHidden="1" w:unhideWhenUsed="1"/>
     <w:lsdException w:name="HTML Variable" w:semiHidden="1" w:unhideWhenUsed="1"/>
+    <w:lsdException w:name="Normal Table" w:semiHidden="1" w:unhideWhenUsed="1"/>
     <w:lsdException w:name="annotation subject" w:semiHidden="1" w:unhideWhenUsed="1"/>
     <w:lsdException w:name="No List" w:semiHidden="1" w:unhideWhenUsed="1"/>
     <w:lsdException w:name="Outline List 1" w:semiHidden="1" w:unhideWhenUsed="1"/>
@@ -1365,8 +2131,11 @@
     <w:lsdException w:name="Table Contemporary" w:semiHidden="1" w:unhideWhenUsed="1"/>
     <w:lsdException w:name="Table Elegant" w:semiHidden="1" w:unhideWhenUsed="1"/>
     <w:lsdException w:name="Table Professional" w:semiHidden="1" w:unhideWhenUsed="1"/>
+    <w:lsdException w:name="Table Subtle 1" w:semiHidden="1" w:unhideWhenUsed="1"/>
     <w:lsdException w:name="Table Subtle 2" w:semiHidden="1" w:unhideWhenUsed="1"/>
     <w:lsdException w:name="Table Web 1" w:semiHidden="1" w:unhideWhenUsed="1"/>
+    <w:lsdException w:name="Table Web 2" w:semiHidden="1" w:unhideWhenUsed="1"/>
+    <w:lsdException w:name="Table Web 3" w:semiHidden="1" w:unhideWhenUsed="1"/>
     <w:lsdException w:name="Balloon Text" w:semiHidden="1" w:unhideWhenUsed="1"/>
     <w:lsdException w:name="Table Grid" w:uiPriority="39"/>
     <w:lsdException w:name="Table Theme" w:semiHidden="1" w:unhideWhenUsed="1"/>
@@ -1585,11 +2354,6 @@
     <w:lsdException w:name="List Table 5 Dark Accent 6" w:uiPriority="50"/>
     <w:lsdException w:name="List Table 6 Colorful Accent 6" w:uiPriority="51"/>
     <w:lsdException w:name="List Table 7 Colorful Accent 6" w:uiPriority="52"/>
-    <w:lsdException w:name="Mention" w:semiHidden="1" w:unhideWhenUsed="1"/>
-    <w:lsdException w:name="Smart Hyperlink" w:semiHidden="1" w:unhideWhenUsed="1"/>
-    <w:lsdException w:name="Hashtag" w:semiHidden="1" w:unhideWhenUsed="1"/>
-    <w:lsdException w:name="Unresolved Mention" w:semiHidden="1" w:unhideWhenUsed="1"/>
-    <w:lsdException w:name="Smart Link" w:semiHidden="1" w:unhideWhenUsed="1"/>
   </w:latentStyles>
   <w:style w:type="paragraph" w:default="1" w:styleId="Normal">
     <w:name w:val="Normal"/>

</xml_diff>